<commit_message>
[Aide] : modification de la documentation
</commit_message>
<xml_diff>
--- a/Docs/aide.docx
+++ b/Docs/aide.docx
@@ -325,6 +325,7 @@
     <w:p>
       <w:pPr>
         <w:pStyle w:val="Paragraphedeliste"/>
+        <w:jc w:val="center"/>
       </w:pPr>
       <w:r>
         <w:rPr>
@@ -857,6 +858,141 @@
     <w:p>
       <w:pPr>
         <w:pStyle w:val="Paragraphedeliste"/>
+        <w:numPr>
+          <w:ilvl w:val="0"/>
+          <w:numId w:val="5"/>
+        </w:numPr>
+      </w:pPr>
+      <w:r>
+        <w:t>Les filtres</w:t>
+      </w:r>
+    </w:p>
+    <w:p>
+      <w:r>
+        <w:t xml:space="preserve">Vous pouvez dès à présent trié les évènements de votre calendrier selon différents critères : </w:t>
+      </w:r>
+    </w:p>
+    <w:p>
+      <w:pPr>
+        <w:pStyle w:val="Paragraphedeliste"/>
+        <w:numPr>
+          <w:ilvl w:val="0"/>
+          <w:numId w:val="14"/>
+        </w:numPr>
+      </w:pPr>
+      <w:r>
+        <w:t>La salle dans lequel a lieu l’évènement</w:t>
+      </w:r>
+    </w:p>
+    <w:p>
+      <w:pPr>
+        <w:pStyle w:val="Paragraphedeliste"/>
+        <w:numPr>
+          <w:ilvl w:val="0"/>
+          <w:numId w:val="14"/>
+        </w:numPr>
+      </w:pPr>
+      <w:r>
+        <w:t xml:space="preserve">Par professeur </w:t>
+      </w:r>
+    </w:p>
+    <w:p>
+      <w:pPr>
+        <w:pStyle w:val="Paragraphedeliste"/>
+        <w:numPr>
+          <w:ilvl w:val="0"/>
+          <w:numId w:val="14"/>
+        </w:numPr>
+      </w:pPr>
+      <w:r>
+        <w:t>Par promotion, groupes</w:t>
+      </w:r>
+    </w:p>
+    <w:p>
+      <w:pPr>
+        <w:pStyle w:val="Paragraphedeliste"/>
+        <w:numPr>
+          <w:ilvl w:val="0"/>
+          <w:numId w:val="14"/>
+        </w:numPr>
+      </w:pPr>
+      <w:r>
+        <w:t>Par matériel</w:t>
+      </w:r>
+    </w:p>
+    <w:p>
+      <w:r>
+        <w:lastRenderedPageBreak/>
+        <w:t>Si vous souhaitez filtrer votre calendrier, il vous suffit de cliquer sur le bouton à gauche du header et de sélectionner votre filtre dans l’espace concerné.</w:t>
+      </w:r>
+    </w:p>
+    <w:p>
+      <w:pPr>
+        <w:jc w:val="center"/>
+      </w:pPr>
+      <w:r>
+        <w:rPr>
+          <w:noProof/>
+          <w:lang w:eastAsia="fr-FR"/>
+        </w:rPr>
+        <w:drawing>
+          <wp:inline distT="0" distB="0" distL="0" distR="0">
+            <wp:extent cx="5324475" cy="6200775"/>
+            <wp:effectExtent l="0" t="0" r="9525" b="9525"/>
+            <wp:docPr id="29" name="Image 29"/>
+            <wp:cNvGraphicFramePr>
+              <a:graphicFrameLocks xmlns:a="http://schemas.openxmlformats.org/drawingml/2006/main" noChangeAspect="1"/>
+            </wp:cNvGraphicFramePr>
+            <a:graphic xmlns:a="http://schemas.openxmlformats.org/drawingml/2006/main">
+              <a:graphicData uri="http://schemas.openxmlformats.org/drawingml/2006/picture">
+                <pic:pic xmlns:pic="http://schemas.openxmlformats.org/drawingml/2006/picture">
+                  <pic:nvPicPr>
+                    <pic:cNvPr id="0" name="Picture 2"/>
+                    <pic:cNvPicPr>
+                      <a:picLocks noChangeAspect="1" noChangeArrowheads="1"/>
+                    </pic:cNvPicPr>
+                  </pic:nvPicPr>
+                  <pic:blipFill>
+                    <a:blip r:embed="rId15">
+                      <a:extLst>
+                        <a:ext uri="{28A0092B-C50C-407E-A947-70E740481C1C}">
+                          <a14:useLocalDpi xmlns:a14="http://schemas.microsoft.com/office/drawing/2010/main" val="0"/>
+                        </a:ext>
+                      </a:extLst>
+                    </a:blip>
+                    <a:srcRect/>
+                    <a:stretch>
+                      <a:fillRect/>
+                    </a:stretch>
+                  </pic:blipFill>
+                  <pic:spPr bwMode="auto">
+                    <a:xfrm>
+                      <a:off x="0" y="0"/>
+                      <a:ext cx="5324475" cy="6200775"/>
+                    </a:xfrm>
+                    <a:prstGeom prst="rect">
+                      <a:avLst/>
+                    </a:prstGeom>
+                    <a:noFill/>
+                    <a:ln>
+                      <a:noFill/>
+                    </a:ln>
+                  </pic:spPr>
+                </pic:pic>
+              </a:graphicData>
+            </a:graphic>
+          </wp:inline>
+        </w:drawing>
+      </w:r>
+    </w:p>
+    <w:p>
+      <w:pPr>
+        <w:pStyle w:val="Paragraphedeliste"/>
+      </w:pPr>
+    </w:p>
+    <w:p>
+      <w:pPr>
+        <w:pStyle w:val="Paragraphedeliste"/>
       </w:pPr>
     </w:p>
     <w:p>
@@ -942,7 +1078,7 @@
                     </pic:cNvPicPr>
                   </pic:nvPicPr>
                   <pic:blipFill>
-                    <a:blip r:embed="rId15">
+                    <a:blip r:embed="rId16">
                       <a:extLst>
                         <a:ext uri="{28A0092B-C50C-407E-A947-70E740481C1C}">
                           <a14:useLocalDpi xmlns:a14="http://schemas.microsoft.com/office/drawing/2010/main" val="0"/>
@@ -1075,7 +1211,7 @@
     <w:p>
       <w:pPr>
         <w:pStyle w:val="Paragraphedeliste"/>
-        <w:jc w:val="both"/>
+        <w:jc w:val="center"/>
       </w:pPr>
       <w:r>
         <w:rPr>
@@ -1083,10 +1219,10 @@
           <w:lang w:eastAsia="fr-FR"/>
         </w:rPr>
         <w:drawing>
-          <wp:inline distT="0" distB="0" distL="0" distR="0" wp14:anchorId="0034DC07" wp14:editId="06E99C4A">
-            <wp:extent cx="1790700" cy="2790825"/>
+          <wp:inline distT="0" distB="0" distL="0" distR="0">
+            <wp:extent cx="1714500" cy="2486025"/>
             <wp:effectExtent l="0" t="0" r="0" b="9525"/>
-            <wp:docPr id="12" name="Image 12"/>
+            <wp:docPr id="30" name="Image 30"/>
             <wp:cNvGraphicFramePr>
               <a:graphicFrameLocks xmlns:a="http://schemas.openxmlformats.org/drawingml/2006/main" noChangeAspect="1"/>
             </wp:cNvGraphicFramePr>
@@ -1094,152 +1230,7 @@
               <a:graphicData uri="http://schemas.openxmlformats.org/drawingml/2006/picture">
                 <pic:pic xmlns:pic="http://schemas.openxmlformats.org/drawingml/2006/picture">
                   <pic:nvPicPr>
-                    <pic:cNvPr id="0" name="Picture 11"/>
-                    <pic:cNvPicPr>
-                      <a:picLocks noChangeAspect="1" noChangeArrowheads="1"/>
-                    </pic:cNvPicPr>
-                  </pic:nvPicPr>
-                  <pic:blipFill>
-                    <a:blip r:embed="rId16">
-                      <a:extLst>
-                        <a:ext uri="{28A0092B-C50C-407E-A947-70E740481C1C}">
-                          <a14:useLocalDpi xmlns:a14="http://schemas.microsoft.com/office/drawing/2010/main" val="0"/>
-                        </a:ext>
-                      </a:extLst>
-                    </a:blip>
-                    <a:srcRect/>
-                    <a:stretch>
-                      <a:fillRect/>
-                    </a:stretch>
-                  </pic:blipFill>
-                  <pic:spPr bwMode="auto">
-                    <a:xfrm>
-                      <a:off x="0" y="0"/>
-                      <a:ext cx="1790700" cy="2790825"/>
-                    </a:xfrm>
-                    <a:prstGeom prst="rect">
-                      <a:avLst/>
-                    </a:prstGeom>
-                    <a:noFill/>
-                    <a:ln>
-                      <a:noFill/>
-                    </a:ln>
-                  </pic:spPr>
-                </pic:pic>
-              </a:graphicData>
-            </a:graphic>
-          </wp:inline>
-        </w:drawing>
-      </w:r>
-    </w:p>
-    <w:p>
-      <w:pPr>
-        <w:ind w:firstLine="708"/>
-        <w:jc w:val="both"/>
-      </w:pPr>
-      <w:r>
-        <w:t>Tous ces items permettent l’accès à une fonctionnalité du site. Si un des items ne s’affiche pas, cela veut dire que vous n’avez pas les droits en base.</w:t>
-      </w:r>
-    </w:p>
-    <w:p>
-      <w:pPr>
-        <w:ind w:firstLine="708"/>
-        <w:jc w:val="both"/>
-      </w:pPr>
-    </w:p>
-    <w:p>
-      <w:pPr>
-        <w:jc w:val="both"/>
-      </w:pPr>
-    </w:p>
-    <w:p>
-      <w:pPr>
-        <w:jc w:val="both"/>
-      </w:pPr>
-    </w:p>
-    <w:p>
-      <w:pPr>
-        <w:jc w:val="both"/>
-      </w:pPr>
-    </w:p>
-    <w:p>
-      <w:pPr>
-        <w:jc w:val="both"/>
-      </w:pPr>
-    </w:p>
-    <w:p>
-      <w:pPr>
-        <w:jc w:val="both"/>
-      </w:pPr>
-    </w:p>
-    <w:p>
-      <w:pPr>
-        <w:jc w:val="both"/>
-      </w:pPr>
-    </w:p>
-    <w:p>
-      <w:pPr>
-        <w:jc w:val="both"/>
-      </w:pPr>
-    </w:p>
-    <w:p>
-      <w:pPr>
-        <w:pStyle w:val="Titre2"/>
-        <w:numPr>
-          <w:ilvl w:val="0"/>
-          <w:numId w:val="8"/>
-        </w:numPr>
-      </w:pPr>
-      <w:r>
-        <w:lastRenderedPageBreak/>
-        <w:t>Les différentes pages</w:t>
-      </w:r>
-    </w:p>
-    <w:p>
-      <w:pPr>
-        <w:pStyle w:val="Titre3"/>
-        <w:numPr>
-          <w:ilvl w:val="0"/>
-          <w:numId w:val="9"/>
-        </w:numPr>
-      </w:pPr>
-      <w:r>
-        <w:t>Gestion des droits</w:t>
-      </w:r>
-    </w:p>
-    <w:p/>
-    <w:p>
-      <w:pPr>
-        <w:ind w:firstLine="708"/>
-        <w:jc w:val="both"/>
-      </w:pPr>
-      <w:r>
-        <w:t xml:space="preserve">La page de gestion de droits permet à l’administrateur de modifier les droits d’un ou plusieurs enseignants. Pour cela, on affiche la liste des enseignants avec pour chaque page, un case cochée ou décochée. L’administrateur a juste à modifier une des cases et cliquer sur sauvegarder. Il peut également chercher l’enseignant grâce à la barre de recherche permettant de filtrer le tableau selon la chaine de caractère saisie </w:t>
-      </w:r>
-    </w:p>
-    <w:p>
-      <w:pPr>
-        <w:ind w:firstLine="708"/>
-        <w:jc w:val="center"/>
-      </w:pPr>
-      <w:r>
-        <w:rPr>
-          <w:noProof/>
-          <w:lang w:eastAsia="fr-FR"/>
-        </w:rPr>
-        <w:drawing>
-          <wp:inline distT="0" distB="0" distL="0" distR="0">
-            <wp:extent cx="5753100" cy="1562100"/>
-            <wp:effectExtent l="0" t="0" r="0" b="0"/>
-            <wp:docPr id="13" name="Image 13"/>
-            <wp:cNvGraphicFramePr>
-              <a:graphicFrameLocks xmlns:a="http://schemas.openxmlformats.org/drawingml/2006/main" noChangeAspect="1"/>
-            </wp:cNvGraphicFramePr>
-            <a:graphic xmlns:a="http://schemas.openxmlformats.org/drawingml/2006/main">
-              <a:graphicData uri="http://schemas.openxmlformats.org/drawingml/2006/picture">
-                <pic:pic xmlns:pic="http://schemas.openxmlformats.org/drawingml/2006/picture">
-                  <pic:nvPicPr>
-                    <pic:cNvPr id="0" name="Picture 12"/>
+                    <pic:cNvPr id="0" name="Picture 3"/>
                     <pic:cNvPicPr>
                       <a:picLocks noChangeAspect="1" noChangeArrowheads="1"/>
                     </pic:cNvPicPr>
@@ -1260,7 +1251,128 @@
                   <pic:spPr bwMode="auto">
                     <a:xfrm>
                       <a:off x="0" y="0"/>
-                      <a:ext cx="5753100" cy="1562100"/>
+                      <a:ext cx="1714500" cy="2486025"/>
+                    </a:xfrm>
+                    <a:prstGeom prst="rect">
+                      <a:avLst/>
+                    </a:prstGeom>
+                    <a:noFill/>
+                    <a:ln>
+                      <a:noFill/>
+                    </a:ln>
+                  </pic:spPr>
+                </pic:pic>
+              </a:graphicData>
+            </a:graphic>
+          </wp:inline>
+        </w:drawing>
+      </w:r>
+    </w:p>
+    <w:p>
+      <w:pPr>
+        <w:ind w:firstLine="708"/>
+        <w:jc w:val="both"/>
+      </w:pPr>
+      <w:r>
+        <w:t>Tous ces items permettent l’accès à une fonctionnalité du site. Si un des items ne s’affiche pas, cela veut dire que vous n’avez pas les droits en base.</w:t>
+      </w:r>
+    </w:p>
+    <w:p>
+      <w:pPr>
+        <w:pStyle w:val="Titre2"/>
+        <w:numPr>
+          <w:ilvl w:val="0"/>
+          <w:numId w:val="8"/>
+        </w:numPr>
+      </w:pPr>
+      <w:r>
+        <w:t>Les différentes pages</w:t>
+      </w:r>
+    </w:p>
+    <w:p>
+      <w:pPr>
+        <w:pStyle w:val="Titre3"/>
+        <w:numPr>
+          <w:ilvl w:val="0"/>
+          <w:numId w:val="9"/>
+        </w:numPr>
+      </w:pPr>
+      <w:r>
+        <w:t>Gestion des droits</w:t>
+      </w:r>
+    </w:p>
+    <w:p/>
+    <w:p>
+      <w:pPr>
+        <w:ind w:firstLine="708"/>
+        <w:jc w:val="both"/>
+      </w:pPr>
+      <w:r>
+        <w:t>La page de gestion de droits permet à l’administrateur de modifier les droits d’un ou plusieurs enseignants. Pour cela, on affiche la liste des enseignants avec pour chaque page, un case cochée ou décochée. L’administrateur a juste à modifier une des cases et cliquer sur sauvegarder. Il peut également chercher l’enseignant grâce à la barre de recherche permettant de filtrer le tableau selo</w:t>
+      </w:r>
+      <w:r>
+        <w:t>n la chaine de caractère saisie.</w:t>
+      </w:r>
+    </w:p>
+    <w:p>
+      <w:pPr>
+        <w:jc w:val="both"/>
+        <w:rPr>
+          <w:b/>
+        </w:rPr>
+      </w:pPr>
+      <w:r>
+        <w:rPr>
+          <w:b/>
+        </w:rPr>
+        <w:t>ATTENTION : une fois administrateur, vous ne pourrez plus être supprimé de la liste des administrateurs.</w:t>
+      </w:r>
+    </w:p>
+    <w:p>
+      <w:pPr>
+        <w:ind w:firstLine="708"/>
+        <w:jc w:val="center"/>
+      </w:pPr>
+      <w:r>
+        <w:rPr>
+          <w:noProof/>
+          <w:lang w:eastAsia="fr-FR"/>
+        </w:rPr>
+        <w:lastRenderedPageBreak/>
+        <w:drawing>
+          <wp:inline distT="0" distB="0" distL="0" distR="0">
+            <wp:extent cx="2581275" cy="2619124"/>
+            <wp:effectExtent l="0" t="0" r="0" b="0"/>
+            <wp:docPr id="24" name="Image 24"/>
+            <wp:cNvGraphicFramePr>
+              <a:graphicFrameLocks xmlns:a="http://schemas.openxmlformats.org/drawingml/2006/main" noChangeAspect="1"/>
+            </wp:cNvGraphicFramePr>
+            <a:graphic xmlns:a="http://schemas.openxmlformats.org/drawingml/2006/main">
+              <a:graphicData uri="http://schemas.openxmlformats.org/drawingml/2006/picture">
+                <pic:pic xmlns:pic="http://schemas.openxmlformats.org/drawingml/2006/picture">
+                  <pic:nvPicPr>
+                    <pic:cNvPr id="0" name="Picture 1"/>
+                    <pic:cNvPicPr>
+                      <a:picLocks noChangeAspect="1" noChangeArrowheads="1"/>
+                    </pic:cNvPicPr>
+                  </pic:nvPicPr>
+                  <pic:blipFill>
+                    <a:blip r:embed="rId18">
+                      <a:extLst>
+                        <a:ext uri="{28A0092B-C50C-407E-A947-70E740481C1C}">
+                          <a14:useLocalDpi xmlns:a14="http://schemas.microsoft.com/office/drawing/2010/main" val="0"/>
+                        </a:ext>
+                      </a:extLst>
+                    </a:blip>
+                    <a:srcRect/>
+                    <a:stretch>
+                      <a:fillRect/>
+                    </a:stretch>
+                  </pic:blipFill>
+                  <pic:spPr bwMode="auto">
+                    <a:xfrm>
+                      <a:off x="0" y="0"/>
+                      <a:ext cx="2581275" cy="2619124"/>
                     </a:xfrm>
                     <a:prstGeom prst="rect">
                       <a:avLst/>
@@ -1333,7 +1445,7 @@
                     </pic:cNvPicPr>
                   </pic:nvPicPr>
                   <pic:blipFill>
-                    <a:blip r:embed="rId18">
+                    <a:blip r:embed="rId19">
                       <a:extLst>
                         <a:ext uri="{28A0092B-C50C-407E-A947-70E740481C1C}">
                           <a14:useLocalDpi xmlns:a14="http://schemas.microsoft.com/office/drawing/2010/main" val="0"/>
@@ -1367,6 +1479,24 @@
     </w:p>
     <w:p>
       <w:pPr>
+        <w:ind w:firstLine="708"/>
+        <w:jc w:val="both"/>
+      </w:pPr>
+    </w:p>
+    <w:p>
+      <w:pPr>
+        <w:ind w:firstLine="708"/>
+        <w:jc w:val="both"/>
+      </w:pPr>
+    </w:p>
+    <w:p>
+      <w:pPr>
+        <w:ind w:firstLine="708"/>
+        <w:jc w:val="both"/>
+      </w:pPr>
+    </w:p>
+    <w:p>
+      <w:pPr>
         <w:pStyle w:val="Titre3"/>
         <w:numPr>
           <w:ilvl w:val="0"/>
@@ -1411,7 +1541,7 @@
                     </pic:cNvPicPr>
                   </pic:nvPicPr>
                   <pic:blipFill>
-                    <a:blip r:embed="rId19">
+                    <a:blip r:embed="rId20">
                       <a:extLst>
                         <a:ext uri="{28A0092B-C50C-407E-A947-70E740481C1C}">
                           <a14:useLocalDpi xmlns:a14="http://schemas.microsoft.com/office/drawing/2010/main" val="0"/>
@@ -1493,7 +1623,7 @@
                     </pic:cNvPicPr>
                   </pic:nvPicPr>
                   <pic:blipFill>
-                    <a:blip r:embed="rId20">
+                    <a:blip r:embed="rId21">
                       <a:extLst>
                         <a:ext uri="{28A0092B-C50C-407E-A947-70E740481C1C}">
                           <a14:useLocalDpi xmlns:a14="http://schemas.microsoft.com/office/drawing/2010/main" val="0"/>
@@ -1536,7 +1666,7 @@
           <w:lang w:eastAsia="fr-FR"/>
         </w:rPr>
         <w:drawing>
-          <wp:inline distT="0" distB="0" distL="0" distR="0" wp14:anchorId="6367A89A" wp14:editId="1ABBFE2E">
+          <wp:inline distT="0" distB="0" distL="0" distR="0" wp14:anchorId="766BEEBC" wp14:editId="25B29D7B">
             <wp:extent cx="5762625" cy="1038225"/>
             <wp:effectExtent l="0" t="0" r="9525" b="9525"/>
             <wp:docPr id="10" name="Image 10"/>
@@ -1553,7 +1683,7 @@
                     </pic:cNvPicPr>
                   </pic:nvPicPr>
                   <pic:blipFill>
-                    <a:blip r:embed="rId21">
+                    <a:blip r:embed="rId22">
                       <a:extLst>
                         <a:ext uri="{28A0092B-C50C-407E-A947-70E740481C1C}">
                           <a14:useLocalDpi xmlns:a14="http://schemas.microsoft.com/office/drawing/2010/main" val="0"/>
@@ -1587,22 +1717,16 @@
     </w:p>
     <w:p>
       <w:pPr>
-        <w:pStyle w:val="Titre3"/>
-        <w:numPr>
-          <w:ilvl w:val="0"/>
-          <w:numId w:val="9"/>
-        </w:numPr>
-      </w:pPr>
-      <w:r>
-        <w:t>Bilan Formation</w:t>
-      </w:r>
-    </w:p>
-    <w:p>
-      <w:r>
-        <w:t>EN COURS</w:t>
-      </w:r>
-    </w:p>
-    <w:p/>
+        <w:ind w:firstLine="360"/>
+        <w:jc w:val="both"/>
+      </w:pPr>
+    </w:p>
+    <w:p>
+      <w:pPr>
+        <w:ind w:firstLine="360"/>
+        <w:jc w:val="both"/>
+      </w:pPr>
+    </w:p>
     <w:p/>
     <w:p>
       <w:pPr>
@@ -1646,7 +1770,7 @@
                     </pic:cNvPicPr>
                   </pic:nvPicPr>
                   <pic:blipFill>
-                    <a:blip r:embed="rId22">
+                    <a:blip r:embed="rId23">
                       <a:extLst>
                         <a:ext uri="{28A0092B-C50C-407E-A947-70E740481C1C}">
                           <a14:useLocalDpi xmlns:a14="http://schemas.microsoft.com/office/drawing/2010/main" val="0"/>
@@ -1728,7 +1852,7 @@
                     </pic:cNvPicPr>
                   </pic:nvPicPr>
                   <pic:blipFill>
-                    <a:blip r:embed="rId23">
+                    <a:blip r:embed="rId24">
                       <a:extLst>
                         <a:ext uri="{28A0092B-C50C-407E-A947-70E740481C1C}">
                           <a14:useLocalDpi xmlns:a14="http://schemas.microsoft.com/office/drawing/2010/main" val="0"/>
@@ -1778,10 +1902,19 @@
         <w:jc w:val="both"/>
       </w:pPr>
       <w:r>
-        <w:t>Cette vue concerne l’ensemble des exports que ce soit les exports sous format PDF et Giseh.</w:t>
-      </w:r>
-    </w:p>
-    <w:p>
+        <w:t>Cette vue concerne l’ensemble des exports que ce soi</w:t>
+      </w:r>
+      <w:r>
+        <w:t>t les exports sous format PDF</w:t>
+      </w:r>
+      <w:r>
+        <w:t>.</w:t>
+      </w:r>
+    </w:p>
+    <w:p>
+      <w:pPr>
+        <w:jc w:val="center"/>
+      </w:pPr>
       <w:r>
         <w:rPr>
           <w:noProof/>
@@ -1805,7 +1938,7 @@
                     </pic:cNvPicPr>
                   </pic:nvPicPr>
                   <pic:blipFill>
-                    <a:blip r:embed="rId24">
+                    <a:blip r:embed="rId25">
                       <a:extLst>
                         <a:ext uri="{28A0092B-C50C-407E-A947-70E740481C1C}">
                           <a14:useLocalDpi xmlns:a14="http://schemas.microsoft.com/office/drawing/2010/main" val="0"/>
@@ -1836,60 +1969,6 @@
           </wp:inline>
         </w:drawing>
       </w:r>
-      <w:r>
-        <w:rPr>
-          <w:noProof/>
-          <w:lang w:eastAsia="fr-FR"/>
-        </w:rPr>
-        <w:drawing>
-          <wp:inline distT="0" distB="0" distL="0" distR="0">
-            <wp:extent cx="1478167" cy="1800225"/>
-            <wp:effectExtent l="0" t="0" r="8255" b="0"/>
-            <wp:docPr id="20" name="Image 20"/>
-            <wp:cNvGraphicFramePr>
-              <a:graphicFrameLocks xmlns:a="http://schemas.openxmlformats.org/drawingml/2006/main" noChangeAspect="1"/>
-            </wp:cNvGraphicFramePr>
-            <a:graphic xmlns:a="http://schemas.openxmlformats.org/drawingml/2006/main">
-              <a:graphicData uri="http://schemas.openxmlformats.org/drawingml/2006/picture">
-                <pic:pic xmlns:pic="http://schemas.openxmlformats.org/drawingml/2006/picture">
-                  <pic:nvPicPr>
-                    <pic:cNvPr id="0" name="Picture 5"/>
-                    <pic:cNvPicPr>
-                      <a:picLocks noChangeAspect="1" noChangeArrowheads="1"/>
-                    </pic:cNvPicPr>
-                  </pic:nvPicPr>
-                  <pic:blipFill>
-                    <a:blip r:embed="rId25" cstate="print">
-                      <a:extLst>
-                        <a:ext uri="{28A0092B-C50C-407E-A947-70E740481C1C}">
-                          <a14:useLocalDpi xmlns:a14="http://schemas.microsoft.com/office/drawing/2010/main" val="0"/>
-                        </a:ext>
-                      </a:extLst>
-                    </a:blip>
-                    <a:srcRect/>
-                    <a:stretch>
-                      <a:fillRect/>
-                    </a:stretch>
-                  </pic:blipFill>
-                  <pic:spPr bwMode="auto">
-                    <a:xfrm>
-                      <a:off x="0" y="0"/>
-                      <a:ext cx="1479255" cy="1801550"/>
-                    </a:xfrm>
-                    <a:prstGeom prst="rect">
-                      <a:avLst/>
-                    </a:prstGeom>
-                    <a:noFill/>
-                    <a:ln>
-                      <a:noFill/>
-                    </a:ln>
-                  </pic:spPr>
-                </pic:pic>
-              </a:graphicData>
-            </a:graphic>
-          </wp:inline>
-        </w:drawing>
-      </w:r>
     </w:p>
     <w:p>
       <w:pPr>
@@ -1899,15 +1978,6 @@
       <w:r>
         <w:lastRenderedPageBreak/>
         <w:t>Concernant l’export PDF, l’utilisateur doit saisir une date de début, une date de fin et un format afin d’export sous PDF son calendrier ou l’ensemble des calendriers s’il en possède les droits.</w:t>
-      </w:r>
-    </w:p>
-    <w:p>
-      <w:pPr>
-        <w:ind w:firstLine="360"/>
-        <w:jc w:val="both"/>
-      </w:pPr>
-      <w:r>
-        <w:t>Enfin, concernant l’export Giseh, l’utilisateur saisit une formation, une date de début et une date de fin et il obtient donc un tableau généré directement depuis une url.</w:t>
       </w:r>
     </w:p>
     <w:p>
@@ -2069,16 +2139,16 @@
         </w:numPr>
       </w:pPr>
       <w:r>
+        <w:t>Les Agendas</w:t>
+      </w:r>
+    </w:p>
+    <w:p/>
+    <w:p>
+      <w:pPr>
+        <w:ind w:firstLine="360"/>
+      </w:pPr>
+      <w:r>
         <w:lastRenderedPageBreak/>
-        <w:t>Les Agendas</w:t>
-      </w:r>
-    </w:p>
-    <w:p/>
-    <w:p>
-      <w:pPr>
-        <w:ind w:firstLine="360"/>
-      </w:pPr>
-      <w:r>
         <w:t>La page Les Agendas, ou le projet VT2bis concerne uniquement l’export du calendrier pour les smartphones et sa synchronisation. Pour savoir comment utiliser cette page, consulter la documentation du groupe VT2bis.</w:t>
       </w:r>
     </w:p>
@@ -2210,16 +2280,16 @@
         </w:numPr>
       </w:pPr>
       <w:r>
+        <w:t>Le menu</w:t>
+      </w:r>
+    </w:p>
+    <w:p/>
+    <w:p>
+      <w:pPr>
+        <w:ind w:firstLine="360"/>
+      </w:pPr>
+      <w:r>
         <w:lastRenderedPageBreak/>
-        <w:t>Le menu</w:t>
-      </w:r>
-    </w:p>
-    <w:p/>
-    <w:p>
-      <w:pPr>
-        <w:ind w:firstLine="360"/>
-      </w:pPr>
-      <w:r>
         <w:t xml:space="preserve">Le menu sera organisé de la même manière que pour les enseignants. Hormis le faites que les étudiants n’ont pas accès à certaines fonctionnalités des professeurs et inversement. Ainsi le menu est composé de : </w:t>
       </w:r>
     </w:p>
@@ -2398,7 +2468,6 @@
         </w:numPr>
       </w:pPr>
       <w:r>
-        <w:lastRenderedPageBreak/>
         <w:t>Mes Modules</w:t>
       </w:r>
     </w:p>
@@ -2409,6 +2478,7 @@
         <w:jc w:val="both"/>
       </w:pPr>
       <w:r>
+        <w:lastRenderedPageBreak/>
         <w:t>La page module permet à un étudiant d’afficher l’ensemble des heures en fonction d’une matière particulière. L’utilisateur saisit donc  la matière et l’ensemble des heures concernant sa promotion dans cette matière s’affiche.</w:t>
       </w:r>
     </w:p>
@@ -2646,6 +2716,119 @@
     </w:lvl>
   </w:abstractNum>
   <w:abstractNum w:abstractNumId="1">
+    <w:nsid w:val="0699557C"/>
+    <w:multiLevelType w:val="hybridMultilevel"/>
+    <w:tmpl w:val="A0E6201A"/>
+    <w:lvl w:ilvl="0" w:tplc="3D3EE408">
+      <w:start w:val="5"/>
+      <w:numFmt w:val="bullet"/>
+      <w:lvlText w:val=""/>
+      <w:lvlJc w:val="left"/>
+      <w:pPr>
+        <w:ind w:left="1080" w:hanging="360"/>
+      </w:pPr>
+      <w:rPr>
+        <w:rFonts w:ascii="Symbol" w:eastAsiaTheme="minorHAnsi" w:hAnsi="Symbol" w:cstheme="minorBidi" w:hint="default"/>
+      </w:rPr>
+    </w:lvl>
+    <w:lvl w:ilvl="1" w:tplc="040C0003" w:tentative="1">
+      <w:start w:val="1"/>
+      <w:numFmt w:val="bullet"/>
+      <w:lvlText w:val="o"/>
+      <w:lvlJc w:val="left"/>
+      <w:pPr>
+        <w:ind w:left="1800" w:hanging="360"/>
+      </w:pPr>
+      <w:rPr>
+        <w:rFonts w:ascii="Courier New" w:hAnsi="Courier New" w:cs="Courier New" w:hint="default"/>
+      </w:rPr>
+    </w:lvl>
+    <w:lvl w:ilvl="2" w:tplc="040C0005" w:tentative="1">
+      <w:start w:val="1"/>
+      <w:numFmt w:val="bullet"/>
+      <w:lvlText w:val=""/>
+      <w:lvlJc w:val="left"/>
+      <w:pPr>
+        <w:ind w:left="2520" w:hanging="360"/>
+      </w:pPr>
+      <w:rPr>
+        <w:rFonts w:ascii="Wingdings" w:hAnsi="Wingdings" w:hint="default"/>
+      </w:rPr>
+    </w:lvl>
+    <w:lvl w:ilvl="3" w:tplc="040C0001" w:tentative="1">
+      <w:start w:val="1"/>
+      <w:numFmt w:val="bullet"/>
+      <w:lvlText w:val=""/>
+      <w:lvlJc w:val="left"/>
+      <w:pPr>
+        <w:ind w:left="3240" w:hanging="360"/>
+      </w:pPr>
+      <w:rPr>
+        <w:rFonts w:ascii="Symbol" w:hAnsi="Symbol" w:hint="default"/>
+      </w:rPr>
+    </w:lvl>
+    <w:lvl w:ilvl="4" w:tplc="040C0003" w:tentative="1">
+      <w:start w:val="1"/>
+      <w:numFmt w:val="bullet"/>
+      <w:lvlText w:val="o"/>
+      <w:lvlJc w:val="left"/>
+      <w:pPr>
+        <w:ind w:left="3960" w:hanging="360"/>
+      </w:pPr>
+      <w:rPr>
+        <w:rFonts w:ascii="Courier New" w:hAnsi="Courier New" w:cs="Courier New" w:hint="default"/>
+      </w:rPr>
+    </w:lvl>
+    <w:lvl w:ilvl="5" w:tplc="040C0005" w:tentative="1">
+      <w:start w:val="1"/>
+      <w:numFmt w:val="bullet"/>
+      <w:lvlText w:val=""/>
+      <w:lvlJc w:val="left"/>
+      <w:pPr>
+        <w:ind w:left="4680" w:hanging="360"/>
+      </w:pPr>
+      <w:rPr>
+        <w:rFonts w:ascii="Wingdings" w:hAnsi="Wingdings" w:hint="default"/>
+      </w:rPr>
+    </w:lvl>
+    <w:lvl w:ilvl="6" w:tplc="040C0001" w:tentative="1">
+      <w:start w:val="1"/>
+      <w:numFmt w:val="bullet"/>
+      <w:lvlText w:val=""/>
+      <w:lvlJc w:val="left"/>
+      <w:pPr>
+        <w:ind w:left="5400" w:hanging="360"/>
+      </w:pPr>
+      <w:rPr>
+        <w:rFonts w:ascii="Symbol" w:hAnsi="Symbol" w:hint="default"/>
+      </w:rPr>
+    </w:lvl>
+    <w:lvl w:ilvl="7" w:tplc="040C0003" w:tentative="1">
+      <w:start w:val="1"/>
+      <w:numFmt w:val="bullet"/>
+      <w:lvlText w:val="o"/>
+      <w:lvlJc w:val="left"/>
+      <w:pPr>
+        <w:ind w:left="6120" w:hanging="360"/>
+      </w:pPr>
+      <w:rPr>
+        <w:rFonts w:ascii="Courier New" w:hAnsi="Courier New" w:cs="Courier New" w:hint="default"/>
+      </w:rPr>
+    </w:lvl>
+    <w:lvl w:ilvl="8" w:tplc="040C0005" w:tentative="1">
+      <w:start w:val="1"/>
+      <w:numFmt w:val="bullet"/>
+      <w:lvlText w:val=""/>
+      <w:lvlJc w:val="left"/>
+      <w:pPr>
+        <w:ind w:left="6840" w:hanging="360"/>
+      </w:pPr>
+      <w:rPr>
+        <w:rFonts w:ascii="Wingdings" w:hAnsi="Wingdings" w:hint="default"/>
+      </w:rPr>
+    </w:lvl>
+  </w:abstractNum>
+  <w:abstractNum w:abstractNumId="2">
     <w:nsid w:val="0B9D3D10"/>
     <w:multiLevelType w:val="hybridMultilevel"/>
     <w:tmpl w:val="DE60C97E"/>
@@ -2734,7 +2917,7 @@
       </w:pPr>
     </w:lvl>
   </w:abstractNum>
-  <w:abstractNum w:abstractNumId="2">
+  <w:abstractNum w:abstractNumId="3">
     <w:nsid w:val="0DBC19F0"/>
     <w:multiLevelType w:val="hybridMultilevel"/>
     <w:tmpl w:val="C414C000"/>
@@ -2846,7 +3029,7 @@
       </w:rPr>
     </w:lvl>
   </w:abstractNum>
-  <w:abstractNum w:abstractNumId="3">
+  <w:abstractNum w:abstractNumId="4">
     <w:nsid w:val="202856C1"/>
     <w:multiLevelType w:val="hybridMultilevel"/>
     <w:tmpl w:val="BB66CC94"/>
@@ -2935,7 +3118,7 @@
       </w:pPr>
     </w:lvl>
   </w:abstractNum>
-  <w:abstractNum w:abstractNumId="4">
+  <w:abstractNum w:abstractNumId="5">
     <w:nsid w:val="20FF20B7"/>
     <w:multiLevelType w:val="hybridMultilevel"/>
     <w:tmpl w:val="1608A452"/>
@@ -3024,7 +3207,7 @@
       </w:pPr>
     </w:lvl>
   </w:abstractNum>
-  <w:abstractNum w:abstractNumId="5">
+  <w:abstractNum w:abstractNumId="6">
     <w:nsid w:val="231F258C"/>
     <w:multiLevelType w:val="hybridMultilevel"/>
     <w:tmpl w:val="D04A34DE"/>
@@ -3113,7 +3296,7 @@
       </w:pPr>
     </w:lvl>
   </w:abstractNum>
-  <w:abstractNum w:abstractNumId="6">
+  <w:abstractNum w:abstractNumId="7">
     <w:nsid w:val="35400AC2"/>
     <w:multiLevelType w:val="hybridMultilevel"/>
     <w:tmpl w:val="DC3A6098"/>
@@ -3202,7 +3385,120 @@
       </w:pPr>
     </w:lvl>
   </w:abstractNum>
-  <w:abstractNum w:abstractNumId="7">
+  <w:abstractNum w:abstractNumId="8">
+    <w:nsid w:val="36470F41"/>
+    <w:multiLevelType w:val="hybridMultilevel"/>
+    <w:tmpl w:val="85686322"/>
+    <w:lvl w:ilvl="0" w:tplc="55086712">
+      <w:start w:val="5"/>
+      <w:numFmt w:val="bullet"/>
+      <w:lvlText w:val=""/>
+      <w:lvlJc w:val="left"/>
+      <w:pPr>
+        <w:ind w:left="720" w:hanging="360"/>
+      </w:pPr>
+      <w:rPr>
+        <w:rFonts w:ascii="Symbol" w:eastAsiaTheme="minorHAnsi" w:hAnsi="Symbol" w:cstheme="minorBidi" w:hint="default"/>
+      </w:rPr>
+    </w:lvl>
+    <w:lvl w:ilvl="1" w:tplc="040C0003" w:tentative="1">
+      <w:start w:val="1"/>
+      <w:numFmt w:val="bullet"/>
+      <w:lvlText w:val="o"/>
+      <w:lvlJc w:val="left"/>
+      <w:pPr>
+        <w:ind w:left="1440" w:hanging="360"/>
+      </w:pPr>
+      <w:rPr>
+        <w:rFonts w:ascii="Courier New" w:hAnsi="Courier New" w:cs="Courier New" w:hint="default"/>
+      </w:rPr>
+    </w:lvl>
+    <w:lvl w:ilvl="2" w:tplc="040C0005" w:tentative="1">
+      <w:start w:val="1"/>
+      <w:numFmt w:val="bullet"/>
+      <w:lvlText w:val=""/>
+      <w:lvlJc w:val="left"/>
+      <w:pPr>
+        <w:ind w:left="2160" w:hanging="360"/>
+      </w:pPr>
+      <w:rPr>
+        <w:rFonts w:ascii="Wingdings" w:hAnsi="Wingdings" w:hint="default"/>
+      </w:rPr>
+    </w:lvl>
+    <w:lvl w:ilvl="3" w:tplc="040C0001" w:tentative="1">
+      <w:start w:val="1"/>
+      <w:numFmt w:val="bullet"/>
+      <w:lvlText w:val=""/>
+      <w:lvlJc w:val="left"/>
+      <w:pPr>
+        <w:ind w:left="2880" w:hanging="360"/>
+      </w:pPr>
+      <w:rPr>
+        <w:rFonts w:ascii="Symbol" w:hAnsi="Symbol" w:hint="default"/>
+      </w:rPr>
+    </w:lvl>
+    <w:lvl w:ilvl="4" w:tplc="040C0003" w:tentative="1">
+      <w:start w:val="1"/>
+      <w:numFmt w:val="bullet"/>
+      <w:lvlText w:val="o"/>
+      <w:lvlJc w:val="left"/>
+      <w:pPr>
+        <w:ind w:left="3600" w:hanging="360"/>
+      </w:pPr>
+      <w:rPr>
+        <w:rFonts w:ascii="Courier New" w:hAnsi="Courier New" w:cs="Courier New" w:hint="default"/>
+      </w:rPr>
+    </w:lvl>
+    <w:lvl w:ilvl="5" w:tplc="040C0005" w:tentative="1">
+      <w:start w:val="1"/>
+      <w:numFmt w:val="bullet"/>
+      <w:lvlText w:val=""/>
+      <w:lvlJc w:val="left"/>
+      <w:pPr>
+        <w:ind w:left="4320" w:hanging="360"/>
+      </w:pPr>
+      <w:rPr>
+        <w:rFonts w:ascii="Wingdings" w:hAnsi="Wingdings" w:hint="default"/>
+      </w:rPr>
+    </w:lvl>
+    <w:lvl w:ilvl="6" w:tplc="040C0001" w:tentative="1">
+      <w:start w:val="1"/>
+      <w:numFmt w:val="bullet"/>
+      <w:lvlText w:val=""/>
+      <w:lvlJc w:val="left"/>
+      <w:pPr>
+        <w:ind w:left="5040" w:hanging="360"/>
+      </w:pPr>
+      <w:rPr>
+        <w:rFonts w:ascii="Symbol" w:hAnsi="Symbol" w:hint="default"/>
+      </w:rPr>
+    </w:lvl>
+    <w:lvl w:ilvl="7" w:tplc="040C0003" w:tentative="1">
+      <w:start w:val="1"/>
+      <w:numFmt w:val="bullet"/>
+      <w:lvlText w:val="o"/>
+      <w:lvlJc w:val="left"/>
+      <w:pPr>
+        <w:ind w:left="5760" w:hanging="360"/>
+      </w:pPr>
+      <w:rPr>
+        <w:rFonts w:ascii="Courier New" w:hAnsi="Courier New" w:cs="Courier New" w:hint="default"/>
+      </w:rPr>
+    </w:lvl>
+    <w:lvl w:ilvl="8" w:tplc="040C0005" w:tentative="1">
+      <w:start w:val="1"/>
+      <w:numFmt w:val="bullet"/>
+      <w:lvlText w:val=""/>
+      <w:lvlJc w:val="left"/>
+      <w:pPr>
+        <w:ind w:left="6480" w:hanging="360"/>
+      </w:pPr>
+      <w:rPr>
+        <w:rFonts w:ascii="Wingdings" w:hAnsi="Wingdings" w:hint="default"/>
+      </w:rPr>
+    </w:lvl>
+  </w:abstractNum>
+  <w:abstractNum w:abstractNumId="9">
     <w:nsid w:val="4A42193C"/>
     <w:multiLevelType w:val="hybridMultilevel"/>
     <w:tmpl w:val="0D909058"/>
@@ -3291,7 +3587,7 @@
       </w:pPr>
     </w:lvl>
   </w:abstractNum>
-  <w:abstractNum w:abstractNumId="8">
+  <w:abstractNum w:abstractNumId="10">
     <w:nsid w:val="4D6E42A7"/>
     <w:multiLevelType w:val="hybridMultilevel"/>
     <w:tmpl w:val="C672776C"/>
@@ -3380,7 +3676,7 @@
       </w:pPr>
     </w:lvl>
   </w:abstractNum>
-  <w:abstractNum w:abstractNumId="9">
+  <w:abstractNum w:abstractNumId="11">
     <w:nsid w:val="601A203F"/>
     <w:multiLevelType w:val="hybridMultilevel"/>
     <w:tmpl w:val="42E80B1A"/>
@@ -3493,7 +3789,7 @@
       </w:rPr>
     </w:lvl>
   </w:abstractNum>
-  <w:abstractNum w:abstractNumId="10">
+  <w:abstractNum w:abstractNumId="12">
     <w:nsid w:val="704F62E2"/>
     <w:multiLevelType w:val="hybridMultilevel"/>
     <w:tmpl w:val="0E008FFE"/>
@@ -3582,7 +3878,7 @@
       </w:pPr>
     </w:lvl>
   </w:abstractNum>
-  <w:abstractNum w:abstractNumId="11">
+  <w:abstractNum w:abstractNumId="13">
     <w:nsid w:val="72C23E66"/>
     <w:multiLevelType w:val="hybridMultilevel"/>
     <w:tmpl w:val="62328D94"/>
@@ -3672,40 +3968,46 @@
     </w:lvl>
   </w:abstractNum>
   <w:num w:numId="1">
+    <w:abstractNumId w:val="3"/>
+  </w:num>
+  <w:num w:numId="2">
+    <w:abstractNumId w:val="4"/>
+  </w:num>
+  <w:num w:numId="3">
+    <w:abstractNumId w:val="7"/>
+  </w:num>
+  <w:num w:numId="4">
+    <w:abstractNumId w:val="10"/>
+  </w:num>
+  <w:num w:numId="5">
+    <w:abstractNumId w:val="12"/>
+  </w:num>
+  <w:num w:numId="6">
+    <w:abstractNumId w:val="11"/>
+  </w:num>
+  <w:num w:numId="7">
     <w:abstractNumId w:val="2"/>
   </w:num>
-  <w:num w:numId="2">
-    <w:abstractNumId w:val="3"/>
-  </w:num>
-  <w:num w:numId="3">
+  <w:num w:numId="8">
     <w:abstractNumId w:val="6"/>
   </w:num>
-  <w:num w:numId="4">
-    <w:abstractNumId w:val="8"/>
-  </w:num>
-  <w:num w:numId="5">
-    <w:abstractNumId w:val="10"/>
-  </w:num>
-  <w:num w:numId="6">
+  <w:num w:numId="9">
     <w:abstractNumId w:val="9"/>
-  </w:num>
-  <w:num w:numId="7">
-    <w:abstractNumId w:val="1"/>
-  </w:num>
-  <w:num w:numId="8">
-    <w:abstractNumId w:val="5"/>
-  </w:num>
-  <w:num w:numId="9">
-    <w:abstractNumId w:val="7"/>
   </w:num>
   <w:num w:numId="10">
     <w:abstractNumId w:val="0"/>
   </w:num>
   <w:num w:numId="11">
-    <w:abstractNumId w:val="11"/>
+    <w:abstractNumId w:val="13"/>
   </w:num>
   <w:num w:numId="12">
-    <w:abstractNumId w:val="4"/>
+    <w:abstractNumId w:val="5"/>
+  </w:num>
+  <w:num w:numId="13">
+    <w:abstractNumId w:val="1"/>
+  </w:num>
+  <w:num w:numId="14">
+    <w:abstractNumId w:val="8"/>
   </w:num>
 </w:numbering>
 </file>

</xml_diff>